<commit_message>
Fixes to censored plots
</commit_message>
<xml_diff>
--- a/results/LCDM_stats_writeup.docx
+++ b/results/LCDM_stats_writeup.docx
@@ -6,7 +6,7 @@
     <w:bookmarkEnd w:id="0"/>
     <w:p>
       <w:r>
-        <w:object w:dxaOrig="6746" w:dyaOrig="3813">
+        <w:pict>
           <v:shapetype id="_x0000_t75" coordsize="21600,21600" o:spt="75" o:preferrelative="t" path="m@4@5l@4@11@9@11@9@5xe" filled="f" stroked="f">
             <v:stroke joinstyle="miter"/>
             <v:formulas>
@@ -26,11 +26,35 @@
             <v:path o:extrusionok="f" gradientshapeok="t" o:connecttype="rect"/>
             <o:lock v:ext="edit" aspectratio="t"/>
           </v:shapetype>
-          <v:shape id="_x0000_i1025" type="#_x0000_t75" style="width:526.5pt;height:190.5pt" o:ole="">
+          <v:shape id="_x0000_i1026" type="#_x0000_t75" style="width:498pt;height:190.5pt" o:ole="">
             <v:imagedata r:id="rId4" o:title=""/>
           </v:shape>
-          <o:OLEObject Type="Embed" ProgID="Excel.Sheet.12" ShapeID="_x0000_i1025" DrawAspect="Content" ObjectID="_1464455882" r:id="rId5"/>
-        </w:object>
+        </w:pict>
+      </w:r>
+    </w:p>
+    <w:p/>
+    <w:p>
+      <w:r>
+        <w:t>Table 1</w:t>
+      </w:r>
+      <w:r>
+        <w:t xml:space="preserve">  lists the descriptive statistics for the three summary LCDM measures: Surface Area and 0.95 </w:t>
+      </w:r>
+      <w:proofErr w:type="spellStart"/>
+      <w:r>
+        <w:t>quantiles</w:t>
+      </w:r>
+      <w:proofErr w:type="spellEnd"/>
+      <w:r>
+        <w:t xml:space="preserve"> of </w:t>
+      </w:r>
+      <w:proofErr w:type="gramStart"/>
+      <w:r>
+        <w:t>Volume  and</w:t>
+      </w:r>
+      <w:proofErr w:type="gramEnd"/>
+      <w:r>
+        <w:t xml:space="preserve"> Thickness. We observe that </w:t>
       </w:r>
       <w:r>
         <w:t xml:space="preserve">For Volume and Surface Area measures, the means </w:t>
@@ -52,16 +76,42 @@
     </w:p>
     <w:p>
       <w:r>
-        <w:t xml:space="preserve">In addition, all three LCDM summary statistics are associated with </w:t>
-      </w:r>
-      <w:r>
-        <w:t>side, significant  at a level of p=0.005.</w:t>
+        <w:t>In fact</w:t>
+      </w:r>
+      <w:r>
+        <w:t xml:space="preserve">, all three LCDM summary statistics are associated with </w:t>
+      </w:r>
+      <w:r>
+        <w:t xml:space="preserve">side, </w:t>
+      </w:r>
+      <w:proofErr w:type="gramStart"/>
+      <w:r>
+        <w:t>significant  at</w:t>
+      </w:r>
+      <w:proofErr w:type="gramEnd"/>
+      <w:r>
+        <w:t xml:space="preserve"> a level of p=0.005.</w:t>
       </w:r>
       <w:r>
         <w:t xml:space="preserve"> </w:t>
       </w:r>
       <w:r>
-        <w:t xml:space="preserve">The diagnosis has no main effect on the LCDM measure, and interaction effect of side </w:t>
+        <w:t>The D</w:t>
+      </w:r>
+      <w:r>
+        <w:t xml:space="preserve">iagnosis </w:t>
+      </w:r>
+      <w:r>
+        <w:t xml:space="preserve">variable </w:t>
+      </w:r>
+      <w:r>
+        <w:t>has no main effect on the LCDM measure, and</w:t>
+      </w:r>
+      <w:r>
+        <w:t xml:space="preserve"> there is no</w:t>
+      </w:r>
+      <w:r>
+        <w:t xml:space="preserve"> interaction effect of side </w:t>
       </w:r>
       <w:proofErr w:type="gramStart"/>
       <w:r>
@@ -69,18 +119,24 @@
       </w:r>
       <w:proofErr w:type="gramEnd"/>
       <w:r>
-        <w:t xml:space="preserve"> at a significant level.</w:t>
+        <w:t xml:space="preserve"> at a significant level</w:t>
+      </w:r>
+      <w:r>
+        <w:t xml:space="preserve"> for any  of the three LCDM measures</w:t>
+      </w:r>
+      <w:r>
+        <w:t>.</w:t>
       </w:r>
     </w:p>
     <w:bookmarkStart w:id="1" w:name="_MON_1464386019"/>
     <w:bookmarkEnd w:id="1"/>
     <w:p>
       <w:r>
-        <w:object w:dxaOrig="6912" w:dyaOrig="3479">
-          <v:shape id="_x0000_i1026" type="#_x0000_t75" style="width:345.5pt;height:174pt" o:ole="">
-            <v:imagedata r:id="rId6" o:title=""/>
+        <w:object w:dxaOrig="7661" w:dyaOrig="2924">
+          <v:shape id="_x0000_i1027" type="#_x0000_t75" style="width:521.5pt;height:146pt" o:ole="">
+            <v:imagedata r:id="rId5" o:title=""/>
           </v:shape>
-          <o:OLEObject Type="Embed" ProgID="Excel.Sheet.12" ShapeID="_x0000_i1026" DrawAspect="Content" ObjectID="_1464455883" r:id="rId7"/>
+          <o:OLEObject Type="Embed" ProgID="Excel.Sheet.12" ShapeID="_x0000_i1027" DrawAspect="Content" ObjectID="_1464553129" r:id="rId6"/>
         </w:object>
       </w:r>
     </w:p>
@@ -108,19 +164,17 @@
     <w:p/>
     <w:p/>
     <w:p/>
-    <w:bookmarkStart w:id="2" w:name="_GoBack"/>
-    <w:bookmarkStart w:id="3" w:name="_MON_1464387115"/>
-    <w:bookmarkEnd w:id="3"/>
+    <w:bookmarkStart w:id="2" w:name="_MON_1464387115"/>
+    <w:bookmarkEnd w:id="2"/>
     <w:p>
       <w:r>
         <w:object w:dxaOrig="9147" w:dyaOrig="4571">
-          <v:shape id="_x0000_i1027" type="#_x0000_t75" style="width:472.5pt;height:475.5pt" o:ole="">
-            <v:imagedata r:id="rId8" o:title=""/>
+          <v:shape id="_x0000_i1025" type="#_x0000_t75" style="width:472.5pt;height:475.5pt" o:ole="">
+            <v:imagedata r:id="rId7" o:title=""/>
           </v:shape>
-          <o:OLEObject Type="Embed" ProgID="Excel.Sheet.12" ShapeID="_x0000_i1027" DrawAspect="Content" ObjectID="_1464455884" r:id="rId9"/>
+          <o:OLEObject Type="Embed" ProgID="Excel.Sheet.12" ShapeID="_x0000_i1025" DrawAspect="Content" ObjectID="_1464553130" r:id="rId8"/>
         </w:object>
       </w:r>
-      <w:bookmarkEnd w:id="2"/>
     </w:p>
     <w:p>
       <w:r>
@@ -133,38 +187,135 @@
         <w:t xml:space="preserve"> </w:t>
       </w:r>
       <w:r>
-        <w:t>for</w:t>
+        <w:t>using</w:t>
       </w:r>
       <w:r>
         <w:t xml:space="preserve"> the pooled</w:t>
       </w:r>
       <w:r>
-        <w:t xml:space="preserve"> LCDM measure</w:t>
-      </w:r>
-      <w:r>
         <w:t xml:space="preserve"> </w:t>
       </w:r>
-      <w:r>
-        <w:t xml:space="preserve">statistics indicate that there </w:t>
-      </w:r>
       <w:proofErr w:type="gramStart"/>
       <w:r>
-        <w:t>is  a</w:t>
+        <w:t xml:space="preserve">LCDM </w:t>
+      </w:r>
+      <w:r>
+        <w:t xml:space="preserve"> </w:t>
+      </w:r>
+      <w:r>
+        <w:t>statistics</w:t>
       </w:r>
       <w:proofErr w:type="gramEnd"/>
       <w:r>
-        <w:t xml:space="preserve"> significant difference between </w:t>
+        <w:t xml:space="preserve"> indicate that there is  a significant difference between</w:t>
+      </w:r>
+      <w:r>
+        <w:t xml:space="preserve"> the measure distributions for the</w:t>
+      </w:r>
+      <w:r>
+        <w:t xml:space="preserve"> </w:t>
       </w:r>
       <w:r>
         <w:t>different diagnosis populations</w:t>
       </w:r>
+      <w:r>
+        <w:t>.</w:t>
+      </w:r>
+      <w:r>
+        <w:t xml:space="preserve"> </w:t>
+      </w:r>
+      <w:r>
+        <w:t xml:space="preserve"> </w:t>
+      </w:r>
+      <w:proofErr w:type="spellStart"/>
+      <w:r>
+        <w:t>Kruskal</w:t>
+      </w:r>
+      <w:proofErr w:type="spellEnd"/>
+      <w:r>
+        <w:t xml:space="preserve">-Wallis and ANOVA F-test were applied to </w:t>
+      </w:r>
+      <w:r>
+        <w:t xml:space="preserve">the samples for </w:t>
+      </w:r>
+      <w:r>
+        <w:t>all three groups</w:t>
+      </w:r>
+      <w:r>
+        <w:t xml:space="preserve"> to te</w:t>
+      </w:r>
+      <w:r>
+        <w:t xml:space="preserve">st whether they come from the same </w:t>
+      </w:r>
+      <w:proofErr w:type="gramStart"/>
+      <w:r>
+        <w:t>population</w:t>
+      </w:r>
+      <w:r>
+        <w:t xml:space="preserve"> </w:t>
+      </w:r>
+      <w:r>
+        <w:t>.</w:t>
+      </w:r>
+      <w:proofErr w:type="gramEnd"/>
+      <w:r>
+        <w:t xml:space="preserve"> </w:t>
+      </w:r>
+      <w:r>
+        <w:t xml:space="preserve"> </w:t>
+      </w:r>
+      <w:r>
+        <w:t>Kolmogorov-Smirnov tests were performed on pairs of groups to test for difference of measure distributions of the two groups. Welch’s t-test and Mann-Whitney U test were applied to test for difference of means</w:t>
+      </w:r>
+      <w:r>
+        <w:t>.</w:t>
+      </w:r>
+      <w:r>
+        <w:t xml:space="preserve"> In case </w:t>
+      </w:r>
+      <w:proofErr w:type="gramStart"/>
+      <w:r>
+        <w:t>of  significance</w:t>
+      </w:r>
+      <w:proofErr w:type="gramEnd"/>
+      <w:r>
+        <w:t xml:space="preserve"> of these two-sided tests,</w:t>
+      </w:r>
+      <w:r>
+        <w:t xml:space="preserve"> one-sided versions of the same tests were applied to determine the direction of significance. The implications of the one-sided tests </w:t>
+      </w:r>
+      <w:proofErr w:type="gramStart"/>
+      <w:r>
+        <w:t>are  listed</w:t>
+      </w:r>
+      <w:proofErr w:type="gramEnd"/>
+      <w:r>
+        <w:t xml:space="preserve"> in Table 3.</w:t>
+      </w:r>
+    </w:p>
+    <w:p/>
+    <w:p>
+      <w:r>
+        <w:t>Following C</w:t>
+      </w:r>
+      <w:r>
+        <w:t>eyhan et al.</w:t>
+      </w:r>
+      <w:r>
+        <w:t xml:space="preserve">, the pooled LCDM statistics were censored at </w:t>
+      </w:r>
+      <w:r>
+        <w:t>growing intervals, with the right endpoint increasing in increments of 0.01 mm.</w:t>
+      </w:r>
+      <w:bookmarkStart w:id="3" w:name="_GoBack"/>
+      <w:bookmarkEnd w:id="3"/>
     </w:p>
     <w:p/>
     <w:p/>
     <w:p/>
     <w:sectPr>
       <w:pgSz w:w="12240" w:h="15840"/>
-      <w:pgMar w:top="1440" w:right="1800" w:bottom="1440" w:left="1800" w:header="720" w:footer="720" w:gutter="0"/>
+      <w:pgMar w:top="1440" w:right="1080" w:bottom="1440" w:left="1080" w:header="720" w:footer="720" w:gutter="0"/>
       <w:cols w:space="720"/>
       <w:docGrid w:linePitch="360"/>
     </w:sectPr>

</xml_diff>

<commit_message>
More progress on the writeup.
</commit_message>
<xml_diff>
--- a/results/LCDM_stats_writeup.docx
+++ b/results/LCDM_stats_writeup.docx
@@ -2,9 +2,9 @@
 <file path=word/document.xml><?xml version="1.0" encoding="utf-8"?>
 <w:document xmlns:wpc="http://schemas.microsoft.com/office/word/2010/wordprocessingCanvas" xmlns:mc="http://schemas.openxmlformats.org/markup-compatibility/2006" xmlns:o="urn:schemas-microsoft-com:office:office" xmlns:r="http://schemas.openxmlformats.org/officeDocument/2006/relationships" xmlns:m="http://schemas.openxmlformats.org/officeDocument/2006/math" xmlns:v="urn:schemas-microsoft-com:vml" xmlns:wp14="http://schemas.microsoft.com/office/word/2010/wordprocessingDrawing" xmlns:wp="http://schemas.openxmlformats.org/drawingml/2006/wordprocessingDrawing" xmlns:w10="urn:schemas-microsoft-com:office:word" xmlns:w="http://schemas.openxmlformats.org/wordprocessingml/2006/main" xmlns:w14="http://schemas.microsoft.com/office/word/2010/wordml" xmlns:w15="http://schemas.microsoft.com/office/word/2012/wordml" xmlns:wpg="http://schemas.microsoft.com/office/word/2010/wordprocessingGroup" xmlns:wpi="http://schemas.microsoft.com/office/word/2010/wordprocessingInk" xmlns:wne="http://schemas.microsoft.com/office/word/2006/wordml" xmlns:wps="http://schemas.microsoft.com/office/word/2010/wordprocessingShape" mc:Ignorable="w14 w15 wp14">
   <w:body>
-    <w:bookmarkStart w:id="0" w:name="_MON_1464206620"/>
-    <w:bookmarkEnd w:id="0"/>
     <w:p>
+      <w:bookmarkStart w:id="0" w:name="_MON_1464206620"/>
+      <w:bookmarkEnd w:id="0"/>
       <w:r>
         <w:pict>
           <v:shapetype id="_x0000_t75" coordsize="21600,21600" o:spt="75" o:preferrelative="t" path="m@4@5l@4@11@9@11@9@5xe" filled="f" stroked="f">
@@ -26,7 +26,7 @@
             <v:path o:extrusionok="f" gradientshapeok="t" o:connecttype="rect"/>
             <o:lock v:ext="edit" aspectratio="t"/>
           </v:shapetype>
-          <v:shape id="_x0000_i1026" type="#_x0000_t75" style="width:498pt;height:190.5pt" o:ole="">
+          <v:shape id="_x0000_i1025" type="#_x0000_t75" style="width:498.85pt;height:190.3pt">
             <v:imagedata r:id="rId4" o:title=""/>
           </v:shape>
         </w:pict>
@@ -35,10 +35,15 @@
     <w:p/>
     <w:p>
       <w:r>
-        <w:t>Table 1</w:t>
-      </w:r>
-      <w:r>
-        <w:t xml:space="preserve">  lists the descriptive statistics for the three summary LCDM measures: Surface Area and 0.95 </w:t>
+        <w:t xml:space="preserve">Table </w:t>
+      </w:r>
+      <w:proofErr w:type="gramStart"/>
+      <w:r>
+        <w:t>1  lists</w:t>
+      </w:r>
+      <w:proofErr w:type="gramEnd"/>
+      <w:r>
+        <w:t xml:space="preserve"> the descriptive statistics for the three summary LCDM measures: Surface Area and 0.95 </w:t>
       </w:r>
       <w:proofErr w:type="spellStart"/>
       <w:r>
@@ -46,15 +51,7 @@
       </w:r>
       <w:proofErr w:type="spellEnd"/>
       <w:r>
-        <w:t xml:space="preserve"> of </w:t>
-      </w:r>
-      <w:proofErr w:type="gramStart"/>
-      <w:r>
-        <w:t>Volume  and</w:t>
-      </w:r>
-      <w:proofErr w:type="gramEnd"/>
-      <w:r>
-        <w:t xml:space="preserve"> Thickness. We observe that </w:t>
+        <w:t xml:space="preserve"> of Volume  and Thickness. We observe that </w:t>
       </w:r>
       <w:r>
         <w:t xml:space="preserve">For Volume and Surface Area measures, the means </w:t>
@@ -133,10 +130,10 @@
     <w:p>
       <w:r>
         <w:object w:dxaOrig="7661" w:dyaOrig="2924">
-          <v:shape id="_x0000_i1027" type="#_x0000_t75" style="width:521.5pt;height:146pt" o:ole="">
+          <v:shape id="_x0000_i1026" type="#_x0000_t75" style="width:519.45pt;height:2in" o:ole="">
             <v:imagedata r:id="rId5" o:title=""/>
           </v:shape>
-          <o:OLEObject Type="Embed" ProgID="Excel.Sheet.12" ShapeID="_x0000_i1027" DrawAspect="Content" ObjectID="_1464553129" r:id="rId6"/>
+          <o:OLEObject Type="Embed" ProgID="Excel.Sheet.12" ShapeID="_x0000_i1026" DrawAspect="Content" ObjectID="_1464737279" r:id="rId6"/>
         </w:object>
       </w:r>
     </w:p>
@@ -164,17 +161,19 @@
     <w:p/>
     <w:p/>
     <w:p/>
-    <w:bookmarkStart w:id="2" w:name="_MON_1464387115"/>
-    <w:bookmarkEnd w:id="2"/>
+    <w:bookmarkStart w:id="2" w:name="_GoBack"/>
+    <w:bookmarkStart w:id="3" w:name="_MON_1464387115"/>
+    <w:bookmarkEnd w:id="3"/>
     <w:p>
       <w:r>
         <w:object w:dxaOrig="9147" w:dyaOrig="4571">
-          <v:shape id="_x0000_i1025" type="#_x0000_t75" style="width:472.5pt;height:475.5pt" o:ole="">
+          <v:shape id="_x0000_i1027" type="#_x0000_t75" style="width:473.15pt;height:473.15pt" o:ole="">
             <v:imagedata r:id="rId7" o:title=""/>
           </v:shape>
-          <o:OLEObject Type="Embed" ProgID="Excel.Sheet.12" ShapeID="_x0000_i1025" DrawAspect="Content" ObjectID="_1464553130" r:id="rId8"/>
+          <o:OLEObject Type="Embed" ProgID="Excel.Sheet.12" ShapeID="_x0000_i1027" DrawAspect="Content" ObjectID="_1464737280" r:id="rId8"/>
         </w:object>
       </w:r>
+      <w:bookmarkEnd w:id="2"/>
     </w:p>
     <w:p>
       <w:r>
@@ -222,10 +221,7 @@
         <w:t>.</w:t>
       </w:r>
       <w:r>
-        <w:t xml:space="preserve"> </w:t>
-      </w:r>
-      <w:r>
-        <w:t xml:space="preserve"> </w:t>
+        <w:t xml:space="preserve">  </w:t>
       </w:r>
       <w:proofErr w:type="spellStart"/>
       <w:r>
@@ -239,10 +235,7 @@
         <w:t xml:space="preserve">the samples for </w:t>
       </w:r>
       <w:r>
-        <w:t>all three groups</w:t>
-      </w:r>
-      <w:r>
-        <w:t xml:space="preserve"> to te</w:t>
+        <w:t>all three groups to te</w:t>
       </w:r>
       <w:r>
         <w:t xml:space="preserve">st whether they come from the same </w:t>
@@ -252,10 +245,7 @@
         <w:t>population</w:t>
       </w:r>
       <w:r>
-        <w:t xml:space="preserve"> </w:t>
-      </w:r>
-      <w:r>
-        <w:t>.</w:t>
+        <w:t xml:space="preserve"> .</w:t>
       </w:r>
       <w:proofErr w:type="gramEnd"/>
       <w:r>
@@ -307,10 +297,43 @@
       <w:r>
         <w:t>growing intervals, with the right endpoint increasing in increments of 0.01 mm.</w:t>
       </w:r>
-      <w:bookmarkStart w:id="3" w:name="_GoBack"/>
-      <w:bookmarkEnd w:id="3"/>
+      <w:r>
+        <w:t xml:space="preserve"> The results for </w:t>
+      </w:r>
+      <w:proofErr w:type="gramStart"/>
+      <w:r>
+        <w:t xml:space="preserve">the  </w:t>
+      </w:r>
+      <w:r>
+        <w:t>Wilcoxon</w:t>
+      </w:r>
+      <w:proofErr w:type="gramEnd"/>
+      <w:r>
+        <w:t xml:space="preserve"> test</w:t>
+      </w:r>
+      <w:r>
+        <w:t>, Welch’s t-test with the</w:t>
+      </w:r>
     </w:p>
-    <w:p/>
+    <w:p>
+      <w:proofErr w:type="gramStart"/>
+      <w:r>
+        <w:lastRenderedPageBreak/>
+        <w:t>censored</w:t>
+      </w:r>
+      <w:proofErr w:type="gramEnd"/>
+      <w:r>
+        <w:t xml:space="preserve"> statistics show that for all censoring distances larger than 0, there is clear pairwise difference between groups. The same is true for one-way ANOVA and </w:t>
+      </w:r>
+      <w:proofErr w:type="spellStart"/>
+      <w:r>
+        <w:t>Kruskal</w:t>
+      </w:r>
+      <w:proofErr w:type="spellEnd"/>
+      <w:r>
+        <w:t>-Wallis test for all three groups.</w:t>
+      </w:r>
+    </w:p>
     <w:p/>
     <w:p/>
     <w:sectPr>

</xml_diff>

<commit_message>
fix plots and finish (?) writeup
</commit_message>
<xml_diff>
--- a/results/LCDM_stats_writeup.docx
+++ b/results/LCDM_stats_writeup.docx
@@ -4,9 +4,117 @@
   <w:body>
     <w:p>
       <w:bookmarkStart w:id="0" w:name="_MON_1464206620"/>
+      <w:bookmarkStart w:id="1" w:name="_GoBack"/>
       <w:bookmarkEnd w:id="0"/>
-      <w:r>
-        <w:pict>
+    </w:p>
+    <w:bookmarkEnd w:id="1"/>
+    <w:p/>
+    <w:p>
+      <w:r>
+        <w:rPr>
+          <w:noProof/>
+        </w:rPr>
+        <w:drawing>
+          <wp:inline distT="0" distB="0" distL="0" distR="0">
+            <wp:extent cx="6400800" cy="4267200"/>
+            <wp:effectExtent l="0" t="0" r="0" b="0"/>
+            <wp:docPr id="2" name="Picture 2"/>
+            <wp:cNvGraphicFramePr>
+              <a:graphicFrameLocks xmlns:a="http://schemas.openxmlformats.org/drawingml/2006/main" noChangeAspect="1"/>
+            </wp:cNvGraphicFramePr>
+            <a:graphic xmlns:a="http://schemas.openxmlformats.org/drawingml/2006/main">
+              <a:graphicData uri="http://schemas.openxmlformats.org/drawingml/2006/picture">
+                <pic:pic xmlns:pic="http://schemas.openxmlformats.org/drawingml/2006/picture">
+                  <pic:nvPicPr>
+                    <pic:cNvPr id="2" name="LCDM_distrib_pt_all.png"/>
+                    <pic:cNvPicPr/>
+                  </pic:nvPicPr>
+                  <pic:blipFill>
+                    <a:blip r:embed="rId4">
+                      <a:extLst>
+                        <a:ext uri="{28A0092B-C50C-407E-A947-70E740481C1C}">
+                          <a14:useLocalDpi xmlns:a14="http://schemas.microsoft.com/office/drawing/2010/main" val="0"/>
+                        </a:ext>
+                      </a:extLst>
+                    </a:blip>
+                    <a:stretch>
+                      <a:fillRect/>
+                    </a:stretch>
+                  </pic:blipFill>
+                  <pic:spPr>
+                    <a:xfrm>
+                      <a:off x="0" y="0"/>
+                      <a:ext cx="6400800" cy="4267200"/>
+                    </a:xfrm>
+                    <a:prstGeom prst="rect">
+                      <a:avLst/>
+                    </a:prstGeom>
+                  </pic:spPr>
+                </pic:pic>
+              </a:graphicData>
+            </a:graphic>
+          </wp:inline>
+        </w:drawing>
+      </w:r>
+    </w:p>
+    <w:p>
+      <w:r>
+        <w:t>Figure 1 shows the density estimates of the distributions of the LCDM statistics for each</w:t>
+      </w:r>
+      <w:r>
+        <w:t xml:space="preserve"> s</w:t>
+      </w:r>
+      <w:r>
+        <w:t xml:space="preserve">ubject. We observe that there is significant variation between subjects in the same diagnosis groups, even between left and right hemisphere for the same population. There are also noticeable number of outlier subjects in </w:t>
+      </w:r>
+      <w:proofErr w:type="gramStart"/>
+      <w:r>
+        <w:t xml:space="preserve">both  </w:t>
+      </w:r>
+      <w:r>
+        <w:t>defi</w:t>
+      </w:r>
+      <w:r>
+        <w:t>cit</w:t>
+      </w:r>
+      <w:proofErr w:type="gramEnd"/>
+      <w:r>
+        <w:t xml:space="preserve"> schizophrenia  and </w:t>
+      </w:r>
+      <w:proofErr w:type="spellStart"/>
+      <w:r>
+        <w:t>non</w:t>
+      </w:r>
+      <w:r>
+        <w:t>deficit</w:t>
+      </w:r>
+      <w:proofErr w:type="spellEnd"/>
+      <w:r>
+        <w:t xml:space="preserve"> schizophrenia  </w:t>
+      </w:r>
+      <w:r>
+        <w:t xml:space="preserve">diagnosis groups which could indicate a test based on the LCDM statistics can provide satisfactory sensitivity for the </w:t>
+      </w:r>
+      <w:r>
+        <w:t>schizophrenia</w:t>
+      </w:r>
+      <w:r>
+        <w:t xml:space="preserve"> condition.</w:t>
+      </w:r>
+    </w:p>
+    <w:p/>
+    <w:p/>
+    <w:p/>
+    <w:p/>
+    <w:p/>
+    <w:p/>
+    <w:p/>
+    <w:p/>
+    <w:bookmarkStart w:id="2" w:name="_MON_1465079959"/>
+    <w:bookmarkEnd w:id="2"/>
+    <w:p>
+      <w:r>
+        <w:object w:dxaOrig="9078" w:dyaOrig="2924">
           <v:shapetype id="_x0000_t75" coordsize="21600,21600" o:spt="75" o:preferrelative="t" path="m@4@5l@4@11@9@11@9@5xe" filled="f" stroked="f">
             <v:stroke joinstyle="miter"/>
             <v:formulas>
@@ -26,13 +134,17 @@
             <v:path o:extrusionok="f" gradientshapeok="t" o:connecttype="rect"/>
             <o:lock v:ext="edit" aspectratio="t"/>
           </v:shapetype>
-          <v:shape id="_x0000_i1025" type="#_x0000_t75" style="width:498.85pt;height:190.3pt">
-            <v:imagedata r:id="rId4" o:title=""/>
+          <v:shape id="_x0000_i1025" type="#_x0000_t75" style="width:454.2pt;height:146.4pt" o:ole="">
+            <v:imagedata r:id="rId5" o:title=""/>
           </v:shape>
-        </w:pict>
+          <o:OLEObject Type="Embed" ProgID="Excel.Sheet.12" ShapeID="_x0000_i1025" DrawAspect="Content" ObjectID="_1465081458" r:id="rId6"/>
+        </w:object>
       </w:r>
     </w:p>
     <w:p/>
+    <w:p/>
+    <w:p/>
+    <w:p/>
     <w:p>
       <w:r>
         <w:t xml:space="preserve">Table </w:t>
@@ -54,7 +166,10 @@
         <w:t xml:space="preserve"> of Volume  and Thickness. We observe that </w:t>
       </w:r>
       <w:r>
-        <w:t xml:space="preserve">For Volume and Surface Area measures, the means </w:t>
+        <w:t>f</w:t>
+      </w:r>
+      <w:r>
+        <w:t xml:space="preserve">or Volume and Surface Area measures, the means </w:t>
       </w:r>
       <w:r>
         <w:t xml:space="preserve">of the statistics </w:t>
@@ -62,13 +177,63 @@
       <w:r>
         <w:t xml:space="preserve">for the left </w:t>
       </w:r>
+      <w:r>
+        <w:t>side (</w:t>
+      </w:r>
+      <w:r>
+        <w:t>hemisphere</w:t>
+      </w:r>
+      <w:r>
+        <w:t>)</w:t>
+      </w:r>
+      <w:r>
+        <w:t xml:space="preserve"> </w:t>
+      </w:r>
+      <w:r>
+        <w:t xml:space="preserve">is smaller, while for the thickness measure, the means </w:t>
+      </w:r>
       <w:proofErr w:type="gramStart"/>
       <w:r>
-        <w:t>side  is</w:t>
+        <w:t>for  the</w:t>
       </w:r>
       <w:proofErr w:type="gramEnd"/>
       <w:r>
-        <w:t xml:space="preserve"> smaller, while for the thickness measure, the means for  the right side is smaller.</w:t>
+        <w:t xml:space="preserve"> right side is smaller.</w:t>
+      </w:r>
+      <w:r>
+        <w:t xml:space="preserve"> </w:t>
+      </w:r>
+    </w:p>
+    <w:p/>
+    <w:p/>
+    <w:p/>
+    <w:p/>
+    <w:p/>
+    <w:p/>
+    <w:p/>
+    <w:p/>
+    <w:p/>
+    <w:p/>
+    <w:p/>
+    <w:p/>
+    <w:p/>
+    <w:p/>
+    <w:p/>
+    <w:p/>
+    <w:p/>
+    <w:p/>
+    <w:p/>
+    <w:p/>
+    <w:bookmarkStart w:id="3" w:name="_MON_1464386019"/>
+    <w:bookmarkEnd w:id="3"/>
+    <w:p>
+      <w:r>
+        <w:object w:dxaOrig="7774" w:dyaOrig="2924">
+          <v:shape id="_x0000_i1027" type="#_x0000_t75" style="width:526.8pt;height:2in" o:ole="">
+            <v:imagedata r:id="rId7" o:title=""/>
+          </v:shape>
+          <o:OLEObject Type="Embed" ProgID="Excel.Sheet.12" ShapeID="_x0000_i1027" DrawAspect="Content" ObjectID="_1465081459" r:id="rId8"/>
+        </w:object>
       </w:r>
     </w:p>
     <w:p>
@@ -125,55 +290,54 @@
         <w:t>.</w:t>
       </w:r>
     </w:p>
-    <w:bookmarkStart w:id="1" w:name="_MON_1464386019"/>
-    <w:bookmarkEnd w:id="1"/>
+    <w:p/>
+    <w:p/>
     <w:p>
       <w:r>
-        <w:object w:dxaOrig="7661" w:dyaOrig="2924">
-          <v:shape id="_x0000_i1026" type="#_x0000_t75" style="width:519.45pt;height:2in" o:ole="">
-            <v:imagedata r:id="rId5" o:title=""/>
+        <w:t>There was no significant correlation between the PT measures and age of onset of illness, estimated IQ, SANS/SAPS subscales, number of times hospitalized,</w:t>
+      </w:r>
+      <w:r>
+        <w:t xml:space="preserve"> educational level, left/right hand</w:t>
+      </w:r>
+      <w:r>
+        <w:t>edness and</w:t>
+      </w:r>
+      <w:r>
+        <w:t xml:space="preserve"> race</w:t>
+      </w:r>
+      <w:r>
+        <w:t xml:space="preserve"> medications</w:t>
+      </w:r>
+      <w:r>
+        <w:t>.</w:t>
+      </w:r>
+    </w:p>
+    <w:p/>
+    <w:p/>
+    <w:p/>
+    <w:p/>
+    <w:p/>
+    <w:p/>
+    <w:p/>
+    <w:p/>
+    <w:p/>
+    <w:p/>
+    <w:p/>
+    <w:p/>
+    <w:p/>
+    <w:p/>
+    <w:p/>
+    <w:bookmarkStart w:id="4" w:name="_MON_1464387115"/>
+    <w:bookmarkEnd w:id="4"/>
+    <w:p>
+      <w:r>
+        <w:object w:dxaOrig="9242" w:dyaOrig="3361">
+          <v:shape id="_x0000_i1026" type="#_x0000_t75" style="width:442.8pt;height:201pt" o:ole="">
+            <v:imagedata r:id="rId9" o:title=""/>
           </v:shape>
-          <o:OLEObject Type="Embed" ProgID="Excel.Sheet.12" ShapeID="_x0000_i1026" DrawAspect="Content" ObjectID="_1464737279" r:id="rId6"/>
+          <o:OLEObject Type="Embed" ProgID="Excel.Sheet.12" ShapeID="_x0000_i1026" DrawAspect="Content" ObjectID="_1465081460" r:id="rId10"/>
         </w:object>
       </w:r>
-    </w:p>
-    <w:p/>
-    <w:p>
-      <w:r>
-        <w:t>There was no significant correlation between the PT measures and age of onset of illness, estimated IQ, SANS/SAPS subscales, number of times hospitalized,</w:t>
-      </w:r>
-      <w:r>
-        <w:t xml:space="preserve"> educational level, left/right hand</w:t>
-      </w:r>
-      <w:r>
-        <w:t>edness and</w:t>
-      </w:r>
-      <w:r>
-        <w:t xml:space="preserve"> race</w:t>
-      </w:r>
-      <w:r>
-        <w:t xml:space="preserve"> medications</w:t>
-      </w:r>
-      <w:r>
-        <w:t>.</w:t>
-      </w:r>
-    </w:p>
-    <w:p/>
-    <w:p/>
-    <w:p/>
-    <w:bookmarkStart w:id="2" w:name="_GoBack"/>
-    <w:bookmarkStart w:id="3" w:name="_MON_1464387115"/>
-    <w:bookmarkEnd w:id="3"/>
-    <w:p>
-      <w:r>
-        <w:object w:dxaOrig="9147" w:dyaOrig="4571">
-          <v:shape id="_x0000_i1027" type="#_x0000_t75" style="width:473.15pt;height:473.15pt" o:ole="">
-            <v:imagedata r:id="rId7" o:title=""/>
-          </v:shape>
-          <o:OLEObject Type="Embed" ProgID="Excel.Sheet.12" ShapeID="_x0000_i1027" DrawAspect="Content" ObjectID="_1464737280" r:id="rId8"/>
-        </w:object>
-      </w:r>
-      <w:bookmarkEnd w:id="2"/>
     </w:p>
     <w:p>
       <w:r>
@@ -209,7 +373,13 @@
         <w:t xml:space="preserve"> indicate that there is  a significant difference between</w:t>
       </w:r>
       <w:r>
-        <w:t xml:space="preserve"> the measure distributions for the</w:t>
+        <w:t xml:space="preserve"> the </w:t>
+      </w:r>
+      <w:r>
+        <w:t xml:space="preserve">PT </w:t>
+      </w:r>
+      <w:r>
+        <w:t>measure distributions for the</w:t>
       </w:r>
       <w:r>
         <w:t xml:space="preserve"> </w:t>
@@ -238,102 +408,137 @@
         <w:t>all three groups to te</w:t>
       </w:r>
       <w:r>
-        <w:t xml:space="preserve">st whether they come from the same </w:t>
+        <w:t>st whether they come from the same population</w:t>
+      </w:r>
+      <w:r>
+        <w:t xml:space="preserve">. </w:t>
+      </w:r>
+      <w:r>
+        <w:t xml:space="preserve"> </w:t>
+      </w:r>
+      <w:r>
+        <w:t>Kolmogorov-Smirnov tests were performed on pairs of groups to test for difference of measure distributions of the two groups. Welch’s t-test and Mann-Whitney U test were applied to test for difference of means</w:t>
+      </w:r>
+      <w:r>
+        <w:t>.</w:t>
+      </w:r>
+      <w:r>
+        <w:t xml:space="preserve"> In case </w:t>
       </w:r>
       <w:proofErr w:type="gramStart"/>
       <w:r>
-        <w:t>population</w:t>
-      </w:r>
-      <w:r>
-        <w:t xml:space="preserve"> .</w:t>
+        <w:t>of  significance</w:t>
       </w:r>
       <w:proofErr w:type="gramEnd"/>
       <w:r>
+        <w:t xml:space="preserve"> of these two-sided tests,</w:t>
+      </w:r>
+      <w:r>
+        <w:t xml:space="preserve"> one-sided versions of the same tests were applied to determine the direction of significance. The implications of the one-sided tests </w:t>
+      </w:r>
+      <w:proofErr w:type="gramStart"/>
+      <w:r>
+        <w:t>are  listed</w:t>
+      </w:r>
+      <w:proofErr w:type="gramEnd"/>
+      <w:r>
+        <w:t xml:space="preserve"> in Table 3.</w:t>
+      </w:r>
+    </w:p>
+    <w:p/>
+    <w:p/>
+    <w:p/>
+    <w:p/>
+    <w:p/>
+    <w:p/>
+    <w:p/>
+    <w:p/>
+    <w:p/>
+    <w:p/>
+    <w:p/>
+    <w:p/>
+    <w:p/>
+    <w:p/>
+    <w:p/>
+    <w:p/>
+    <w:p/>
+    <w:p/>
+    <w:p/>
+    <w:p/>
+    <w:p/>
+    <w:p/>
+    <w:p/>
+    <w:p>
+      <w:r>
+        <w:lastRenderedPageBreak/>
+        <w:t>Following C</w:t>
+      </w:r>
+      <w:r>
+        <w:t>eyhan et al.</w:t>
+      </w:r>
+      <w:r>
+        <w:t xml:space="preserve">, the pooled LCDM statistics were censored at </w:t>
+      </w:r>
+      <w:r>
+        <w:t>growing intervals, with the right endpoint increasing in increments of 0.01 mm.</w:t>
+      </w:r>
+      <w:r>
+        <w:t xml:space="preserve"> The</w:t>
+      </w:r>
+      <w:r>
+        <w:t xml:space="preserve"> results for the  Mann-Whitney U-test and</w:t>
+      </w:r>
+      <w:r>
+        <w:t xml:space="preserve"> Welch’s t-test with the</w:t>
+      </w:r>
+      <w:r>
         <w:t xml:space="preserve"> </w:t>
       </w:r>
       <w:r>
+        <w:t>censored statistics</w:t>
+      </w:r>
+      <w:r>
         <w:t xml:space="preserve"> </w:t>
       </w:r>
       <w:r>
-        <w:t>Kolmogorov-Smirnov tests were performed on pairs of groups to test for difference of measure distributions of the two groups. Welch’s t-test and Mann-Whitney U test were applied to test for difference of means</w:t>
-      </w:r>
-      <w:r>
-        <w:t>.</w:t>
-      </w:r>
-      <w:r>
-        <w:t xml:space="preserve"> In case </w:t>
+        <w:t xml:space="preserve"> show that for all censoring distances larger than 0, there is clear pairwise difference between </w:t>
+      </w:r>
+      <w:r>
+        <w:t xml:space="preserve">diagnosis </w:t>
+      </w:r>
+      <w:r>
+        <w:t xml:space="preserve">groups. The same is </w:t>
       </w:r>
       <w:proofErr w:type="gramStart"/>
       <w:r>
-        <w:t>of  significance</w:t>
+        <w:t xml:space="preserve">true </w:t>
+      </w:r>
+      <w:r>
+        <w:t xml:space="preserve"> also</w:t>
       </w:r>
       <w:proofErr w:type="gramEnd"/>
       <w:r>
-        <w:t xml:space="preserve"> of these two-sided tests,</w:t>
-      </w:r>
-      <w:r>
-        <w:t xml:space="preserve"> one-sided versions of the same tests were applied to determine the direction of significance. The implications of the one-sided tests </w:t>
-      </w:r>
-      <w:proofErr w:type="gramStart"/>
-      <w:r>
-        <w:t>are  listed</w:t>
-      </w:r>
-      <w:proofErr w:type="gramEnd"/>
-      <w:r>
-        <w:t xml:space="preserve"> in Table 3.</w:t>
+        <w:t xml:space="preserve"> </w:t>
+      </w:r>
+      <w:r>
+        <w:t xml:space="preserve">for one-way ANOVA and </w:t>
+      </w:r>
+      <w:proofErr w:type="spellStart"/>
+      <w:r>
+        <w:t>Kruskal</w:t>
+      </w:r>
+      <w:proofErr w:type="spellEnd"/>
+      <w:r>
+        <w:t>-Wallis test</w:t>
+      </w:r>
+      <w:r>
+        <w:t xml:space="preserve"> applied to the </w:t>
+      </w:r>
+      <w:r>
+        <w:t xml:space="preserve"> all three groups.</w:t>
       </w:r>
     </w:p>
     <w:p/>
-    <w:p>
-      <w:r>
-        <w:t>Following C</w:t>
-      </w:r>
-      <w:r>
-        <w:t>eyhan et al.</w:t>
-      </w:r>
-      <w:r>
-        <w:t xml:space="preserve">, the pooled LCDM statistics were censored at </w:t>
-      </w:r>
-      <w:r>
-        <w:t>growing intervals, with the right endpoint increasing in increments of 0.01 mm.</w:t>
-      </w:r>
-      <w:r>
-        <w:t xml:space="preserve"> The results for </w:t>
-      </w:r>
-      <w:proofErr w:type="gramStart"/>
-      <w:r>
-        <w:t xml:space="preserve">the  </w:t>
-      </w:r>
-      <w:r>
-        <w:t>Wilcoxon</w:t>
-      </w:r>
-      <w:proofErr w:type="gramEnd"/>
-      <w:r>
-        <w:t xml:space="preserve"> test</w:t>
-      </w:r>
-      <w:r>
-        <w:t>, Welch’s t-test with the</w:t>
-      </w:r>
-    </w:p>
-    <w:p>
-      <w:proofErr w:type="gramStart"/>
-      <w:r>
-        <w:lastRenderedPageBreak/>
-        <w:t>censored</w:t>
-      </w:r>
-      <w:proofErr w:type="gramEnd"/>
-      <w:r>
-        <w:t xml:space="preserve"> statistics show that for all censoring distances larger than 0, there is clear pairwise difference between groups. The same is true for one-way ANOVA and </w:t>
-      </w:r>
-      <w:proofErr w:type="spellStart"/>
-      <w:r>
-        <w:t>Kruskal</w:t>
-      </w:r>
-      <w:proofErr w:type="spellEnd"/>
-      <w:r>
-        <w:t>-Wallis test for all three groups.</w:t>
-      </w:r>
-    </w:p>
     <w:p/>
     <w:p/>
     <w:sectPr>

</xml_diff>